<commit_message>
Update to report file
</commit_message>
<xml_diff>
--- a/PETE4241_Project_Draft04302019.docx
+++ b/PETE4241_Project_Draft04302019.docx
@@ -1715,7 +1715,7 @@
           <v:shape id="_x0000_i1025" type="#_x0000_t75" style="width:151.5pt;height:32.25pt" o:ole="">
             <v:imagedata r:id="rId15" o:title=""/>
           </v:shape>
-          <o:OLEObject Type="Embed" ProgID="Equation.AxMath" ShapeID="_x0000_i1025" DrawAspect="Content" ObjectID="_1618147002" r:id="rId16"/>
+          <o:OLEObject Type="Embed" ProgID="Equation.AxMath" ShapeID="_x0000_i1025" DrawAspect="Content" ObjectID="_1618255290" r:id="rId16"/>
         </w:object>
       </w:r>
       <w:r>
@@ -1843,7 +1843,7 @@
           <v:shape id="_x0000_i1026" type="#_x0000_t75" style="width:152.25pt;height:18.75pt" o:ole="">
             <v:imagedata r:id="rId17" o:title=""/>
           </v:shape>
-          <o:OLEObject Type="Embed" ProgID="Equation.AxMath" ShapeID="_x0000_i1026" DrawAspect="Content" ObjectID="_1618147003" r:id="rId18"/>
+          <o:OLEObject Type="Embed" ProgID="Equation.AxMath" ShapeID="_x0000_i1026" DrawAspect="Content" ObjectID="_1618255291" r:id="rId18"/>
         </w:object>
       </w:r>
       <w:r>
@@ -1975,7 +1975,7 @@
           <v:shape id="_x0000_i1027" type="#_x0000_t75" style="width:81.75pt;height:38.25pt" o:ole="">
             <v:imagedata r:id="rId19" o:title=""/>
           </v:shape>
-          <o:OLEObject Type="Embed" ProgID="Equation.AxMath" ShapeID="_x0000_i1027" DrawAspect="Content" ObjectID="_1618147004" r:id="rId20"/>
+          <o:OLEObject Type="Embed" ProgID="Equation.AxMath" ShapeID="_x0000_i1027" DrawAspect="Content" ObjectID="_1618255292" r:id="rId20"/>
         </w:object>
       </w:r>
       <w:r>
@@ -1999,14 +1999,27 @@
       <w:r>
         <w:instrText>(</w:instrText>
       </w:r>
-      <w:fldSimple w:instr=" SEQ AMEqn \c \* Arabic \* MERGEFORMAT ">
-        <w:r>
-          <w:rPr>
-            <w:noProof/>
-          </w:rPr>
-          <w:instrText>3</w:instrText>
-        </w:r>
-      </w:fldSimple>
+      <w:r>
+        <w:fldChar w:fldCharType="begin"/>
+      </w:r>
+      <w:r>
+        <w:instrText xml:space="preserve"> SEQ AMEqn \c \* Arabic \* MERGEFORMAT </w:instrText>
+      </w:r>
+      <w:r>
+        <w:fldChar w:fldCharType="separate"/>
+      </w:r>
+      <w:r>
+        <w:rPr>
+          <w:noProof/>
+        </w:rPr>
+        <w:instrText>3</w:instrText>
+      </w:r>
+      <w:r>
+        <w:rPr>
+          <w:noProof/>
+        </w:rPr>
+        <w:fldChar w:fldCharType="end"/>
+      </w:r>
       <w:r>
         <w:instrText>)</w:instrText>
       </w:r>
@@ -2119,7 +2132,7 @@
           <v:shape id="_x0000_i1028" type="#_x0000_t75" style="width:73.5pt;height:18.75pt" o:ole="">
             <v:imagedata r:id="rId21" o:title=""/>
           </v:shape>
-          <o:OLEObject Type="Embed" ProgID="Equation.AxMath" ShapeID="_x0000_i1028" DrawAspect="Content" ObjectID="_1618147005" r:id="rId22"/>
+          <o:OLEObject Type="Embed" ProgID="Equation.AxMath" ShapeID="_x0000_i1028" DrawAspect="Content" ObjectID="_1618255293" r:id="rId22"/>
         </w:object>
       </w:r>
       <w:r>
@@ -2143,14 +2156,27 @@
       <w:r>
         <w:instrText>(</w:instrText>
       </w:r>
-      <w:fldSimple w:instr=" SEQ AMEqn \c \* Arabic \* MERGEFORMAT ">
-        <w:r>
-          <w:rPr>
-            <w:noProof/>
-          </w:rPr>
-          <w:instrText>4</w:instrText>
-        </w:r>
-      </w:fldSimple>
+      <w:r>
+        <w:fldChar w:fldCharType="begin"/>
+      </w:r>
+      <w:r>
+        <w:instrText xml:space="preserve"> SEQ AMEqn \c \* Arabic \* MERGEFORMAT </w:instrText>
+      </w:r>
+      <w:r>
+        <w:fldChar w:fldCharType="separate"/>
+      </w:r>
+      <w:r>
+        <w:rPr>
+          <w:noProof/>
+        </w:rPr>
+        <w:instrText>4</w:instrText>
+      </w:r>
+      <w:r>
+        <w:rPr>
+          <w:noProof/>
+        </w:rPr>
+        <w:fldChar w:fldCharType="end"/>
+      </w:r>
       <w:r>
         <w:instrText>)</w:instrText>
       </w:r>
@@ -2216,7 +2242,7 @@
           <v:shape id="_x0000_i1029" type="#_x0000_t75" style="width:96pt;height:33pt" o:ole="">
             <v:imagedata r:id="rId23" o:title=""/>
           </v:shape>
-          <o:OLEObject Type="Embed" ProgID="Equation.AxMath" ShapeID="_x0000_i1029" DrawAspect="Content" ObjectID="_1618147006" r:id="rId24"/>
+          <o:OLEObject Type="Embed" ProgID="Equation.AxMath" ShapeID="_x0000_i1029" DrawAspect="Content" ObjectID="_1618255294" r:id="rId24"/>
         </w:object>
       </w:r>
       <w:r>
@@ -2240,14 +2266,27 @@
       <w:r>
         <w:instrText>(</w:instrText>
       </w:r>
-      <w:fldSimple w:instr=" SEQ AMEqn \c \* Arabic \* MERGEFORMAT ">
-        <w:r>
-          <w:rPr>
-            <w:noProof/>
-          </w:rPr>
-          <w:instrText>5</w:instrText>
-        </w:r>
-      </w:fldSimple>
+      <w:r>
+        <w:fldChar w:fldCharType="begin"/>
+      </w:r>
+      <w:r>
+        <w:instrText xml:space="preserve"> SEQ AMEqn \c \* Arabic \* MERGEFORMAT </w:instrText>
+      </w:r>
+      <w:r>
+        <w:fldChar w:fldCharType="separate"/>
+      </w:r>
+      <w:r>
+        <w:rPr>
+          <w:noProof/>
+        </w:rPr>
+        <w:instrText>5</w:instrText>
+      </w:r>
+      <w:r>
+        <w:rPr>
+          <w:noProof/>
+        </w:rPr>
+        <w:fldChar w:fldCharType="end"/>
+      </w:r>
       <w:r>
         <w:instrText>)</w:instrText>
       </w:r>
@@ -2292,7 +2331,7 @@
           <v:shape id="_x0000_i1030" type="#_x0000_t75" style="width:88.5pt;height:76.5pt" o:ole="">
             <v:imagedata r:id="rId25" o:title=""/>
           </v:shape>
-          <o:OLEObject Type="Embed" ProgID="Equation.AxMath" ShapeID="_x0000_i1030" DrawAspect="Content" ObjectID="_1618147007" r:id="rId26"/>
+          <o:OLEObject Type="Embed" ProgID="Equation.AxMath" ShapeID="_x0000_i1030" DrawAspect="Content" ObjectID="_1618255295" r:id="rId26"/>
         </w:object>
       </w:r>
       <w:r>
@@ -2316,14 +2355,27 @@
       <w:r>
         <w:instrText>(</w:instrText>
       </w:r>
-      <w:fldSimple w:instr=" SEQ AMEqn \c \* Arabic \* MERGEFORMAT ">
-        <w:r>
-          <w:rPr>
-            <w:noProof/>
-          </w:rPr>
-          <w:instrText>6</w:instrText>
-        </w:r>
-      </w:fldSimple>
+      <w:r>
+        <w:fldChar w:fldCharType="begin"/>
+      </w:r>
+      <w:r>
+        <w:instrText xml:space="preserve"> SEQ AMEqn \c \* Arabic \* MERGEFORMAT </w:instrText>
+      </w:r>
+      <w:r>
+        <w:fldChar w:fldCharType="separate"/>
+      </w:r>
+      <w:r>
+        <w:rPr>
+          <w:noProof/>
+        </w:rPr>
+        <w:instrText>6</w:instrText>
+      </w:r>
+      <w:r>
+        <w:rPr>
+          <w:noProof/>
+        </w:rPr>
+        <w:fldChar w:fldCharType="end"/>
+      </w:r>
       <w:r>
         <w:instrText>)</w:instrText>
       </w:r>
@@ -2380,7 +2432,7 @@
           <v:shape id="_x0000_i1031" type="#_x0000_t75" style="width:158.25pt;height:18.75pt" o:ole="">
             <v:imagedata r:id="rId27" o:title=""/>
           </v:shape>
-          <o:OLEObject Type="Embed" ProgID="Equation.AxMath" ShapeID="_x0000_i1031" DrawAspect="Content" ObjectID="_1618147008" r:id="rId28"/>
+          <o:OLEObject Type="Embed" ProgID="Equation.AxMath" ShapeID="_x0000_i1031" DrawAspect="Content" ObjectID="_1618255296" r:id="rId28"/>
         </w:object>
       </w:r>
       <w:r>
@@ -2404,14 +2456,27 @@
       <w:r>
         <w:instrText>(</w:instrText>
       </w:r>
-      <w:fldSimple w:instr=" SEQ AMEqn \c \* Arabic \* MERGEFORMAT ">
-        <w:r>
-          <w:rPr>
-            <w:noProof/>
-          </w:rPr>
-          <w:instrText>7</w:instrText>
-        </w:r>
-      </w:fldSimple>
+      <w:r>
+        <w:fldChar w:fldCharType="begin"/>
+      </w:r>
+      <w:r>
+        <w:instrText xml:space="preserve"> SEQ AMEqn \c \* Arabic \* MERGEFORMAT </w:instrText>
+      </w:r>
+      <w:r>
+        <w:fldChar w:fldCharType="separate"/>
+      </w:r>
+      <w:r>
+        <w:rPr>
+          <w:noProof/>
+        </w:rPr>
+        <w:instrText>7</w:instrText>
+      </w:r>
+      <w:r>
+        <w:rPr>
+          <w:noProof/>
+        </w:rPr>
+        <w:fldChar w:fldCharType="end"/>
+      </w:r>
       <w:r>
         <w:instrText>)</w:instrText>
       </w:r>
@@ -3499,19 +3564,7 @@
         <w:rPr>
           <w:color w:val="auto"/>
         </w:rPr>
-        <w:t xml:space="preserve"> 8</w:t>
-      </w:r>
-      <w:r>
-        <w:rPr>
-          <w:color w:val="auto"/>
-        </w:rPr>
-        <w:t xml:space="preserve"> – </w:t>
-      </w:r>
-      <w:r>
-        <w:rPr>
-          <w:color w:val="auto"/>
-        </w:rPr>
-        <w:t xml:space="preserve">Production and Water Cut profiles of the Volve field made public </w:t>
+        <w:t xml:space="preserve"> 8 – Production and Water Cut profiles of the Volve field made public </w:t>
       </w:r>
     </w:p>
     <w:p>
@@ -3607,19 +3660,7 @@
         <w:rPr>
           <w:color w:val="auto"/>
         </w:rPr>
-        <w:t xml:space="preserve"> 9</w:t>
-      </w:r>
-      <w:r>
-        <w:rPr>
-          <w:color w:val="auto"/>
-        </w:rPr>
-        <w:t xml:space="preserve"> – </w:t>
-      </w:r>
-      <w:r>
-        <w:rPr>
-          <w:color w:val="auto"/>
-        </w:rPr>
-        <w:t>Oil production and water cut profiles gotten from our CMG flow only simulations</w:t>
+        <w:t xml:space="preserve"> 9 – Oil production and water cut profiles gotten from our CMG flow only simulations</w:t>
       </w:r>
     </w:p>
     <w:p>
@@ -3629,10 +3670,7 @@
         <w:ind w:firstLine="0"/>
       </w:pPr>
       <w:r>
-        <w:t xml:space="preserve">As discussed earlier, the geomechanics grid was made separate from the </w:t>
-      </w:r>
-      <w:r>
-        <w:t xml:space="preserve">flow simulation. The dimensions of both grid was however made same with the only change being in the </w:t>
+        <w:t xml:space="preserve">As discussed earlier, the geomechanics grid was made separate from the flow simulation. The dimensions of both grid was however made same with the only change being in the </w:t>
       </w:r>
       <w:r>
         <w:lastRenderedPageBreak/>
@@ -3736,19 +3774,7 @@
         <w:rPr>
           <w:color w:val="auto"/>
         </w:rPr>
-        <w:t xml:space="preserve"> 10</w:t>
-      </w:r>
-      <w:r>
-        <w:rPr>
-          <w:color w:val="auto"/>
-        </w:rPr>
-        <w:t xml:space="preserve"> – Oil production profiles gotten from </w:t>
-      </w:r>
-      <w:r>
-        <w:rPr>
-          <w:color w:val="auto"/>
-        </w:rPr>
-        <w:t xml:space="preserve">CMG for the different scenarios </w:t>
+        <w:t xml:space="preserve"> 10 – Oil production profiles gotten from CMG for the different scenarios </w:t>
       </w:r>
     </w:p>
     <w:p>
@@ -4022,13 +4048,7 @@
         <w:rPr>
           <w:color w:val="auto"/>
         </w:rPr>
-        <w:t xml:space="preserve"> 11 – </w:t>
-      </w:r>
-      <w:r>
-        <w:rPr>
-          <w:color w:val="auto"/>
-        </w:rPr>
-        <w:t>Subsidence displacement profile from the geomechanical calculations at the beginning of the simulation</w:t>
+        <w:t xml:space="preserve"> 11 – Subsidence displacement profile from the geomechanical calculations at the beginning of the simulation</w:t>
       </w:r>
     </w:p>
     <w:p>
@@ -4118,25 +4138,7 @@
         <w:rPr>
           <w:color w:val="auto"/>
         </w:rPr>
-        <w:t xml:space="preserve"> 12</w:t>
-      </w:r>
-      <w:r>
-        <w:rPr>
-          <w:color w:val="auto"/>
-        </w:rPr>
-        <w:t xml:space="preserve"> – Subsidence displacement profile from the geomechanical calculations at the </w:t>
-      </w:r>
-      <w:r>
-        <w:rPr>
-          <w:color w:val="auto"/>
-        </w:rPr>
-        <w:t>end</w:t>
-      </w:r>
-      <w:r>
-        <w:rPr>
-          <w:color w:val="auto"/>
-        </w:rPr>
-        <w:t xml:space="preserve"> of the simulation</w:t>
+        <w:t xml:space="preserve"> 12 – Subsidence displacement profile from the geomechanical calculations at the end of the simulation</w:t>
       </w:r>
     </w:p>
     <w:p>
@@ -4144,7 +4146,6 @@
         <w:spacing w:line="360" w:lineRule="auto"/>
         <w:jc w:val="both"/>
       </w:pPr>
-      <w:bookmarkStart w:id="1" w:name="_GoBack"/>
       <w:r>
         <w:rPr>
           <w:noProof/>
@@ -4199,7 +4200,6 @@
           </wp:inline>
         </w:drawing>
       </w:r>
-      <w:bookmarkEnd w:id="1"/>
     </w:p>
     <w:p>
       <w:pPr>
@@ -4220,25 +4220,7 @@
         <w:rPr>
           <w:color w:val="auto"/>
         </w:rPr>
-        <w:t xml:space="preserve"> 13</w:t>
-      </w:r>
-      <w:r>
-        <w:rPr>
-          <w:color w:val="auto"/>
-        </w:rPr>
-        <w:t xml:space="preserve"> – </w:t>
-      </w:r>
-      <w:r>
-        <w:rPr>
-          <w:color w:val="auto"/>
-        </w:rPr>
-        <w:t xml:space="preserve">Displacement along Y contour plot </w:t>
-      </w:r>
-      <w:r>
-        <w:rPr>
-          <w:color w:val="auto"/>
-        </w:rPr>
-        <w:t>from the geomechanical calculations at the end of the simulation</w:t>
+        <w:t xml:space="preserve"> 13 – Displacement along Y contour plot from the geomechanical calculations at the end of the simulation</w:t>
       </w:r>
     </w:p>
     <w:p>
@@ -4325,13 +4307,7 @@
         <w:rPr>
           <w:color w:val="auto"/>
         </w:rPr>
-        <w:t xml:space="preserve"> 14</w:t>
-      </w:r>
-      <w:r>
-        <w:rPr>
-          <w:color w:val="auto"/>
-        </w:rPr>
-        <w:t xml:space="preserve"> – Displacement along Y contour plot from the geomechanical calculations at the end of the simulation</w:t>
+        <w:t xml:space="preserve"> 14 – Displacement along Y contour plot from the geomechanical calculations at the end of the simulation</w:t>
       </w:r>
     </w:p>
     <w:p>
@@ -4339,6 +4315,194 @@
         <w:spacing w:line="360" w:lineRule="auto"/>
         <w:jc w:val="both"/>
       </w:pPr>
+    </w:p>
+    <w:p>
+      <w:pPr>
+        <w:spacing w:line="360" w:lineRule="auto"/>
+        <w:jc w:val="both"/>
+      </w:pPr>
+      <w:r>
+        <w:rPr>
+          <w:noProof/>
+        </w:rPr>
+        <w:lastRenderedPageBreak/>
+        <w:drawing>
+          <wp:inline distT="0" distB="0" distL="0" distR="0" wp14:anchorId="7072C479" wp14:editId="194DDCD1">
+            <wp:extent cx="5486400" cy="4113083"/>
+            <wp:effectExtent l="0" t="0" r="0" b="1905"/>
+            <wp:docPr id="2" name="Picture 2" descr="E:\LSU\MEM\Volve_CMG\smaller2_results\Cum oil prod.jpg"/>
+            <wp:cNvGraphicFramePr>
+              <a:graphicFrameLocks xmlns:a="http://schemas.openxmlformats.org/drawingml/2006/main" noChangeAspect="1"/>
+            </wp:cNvGraphicFramePr>
+            <a:graphic xmlns:a="http://schemas.openxmlformats.org/drawingml/2006/main">
+              <a:graphicData uri="http://schemas.openxmlformats.org/drawingml/2006/picture">
+                <pic:pic xmlns:pic="http://schemas.openxmlformats.org/drawingml/2006/picture">
+                  <pic:nvPicPr>
+                    <pic:cNvPr id="0" name="Picture 8" descr="E:\LSU\MEM\Volve_CMG\smaller2_results\Cum oil prod.jpg"/>
+                    <pic:cNvPicPr>
+                      <a:picLocks noChangeAspect="1" noChangeArrowheads="1"/>
+                    </pic:cNvPicPr>
+                  </pic:nvPicPr>
+                  <pic:blipFill>
+                    <a:blip r:embed="rId43">
+                      <a:extLst>
+                        <a:ext uri="{28A0092B-C50C-407E-A947-70E740481C1C}">
+                          <a14:useLocalDpi xmlns:a14="http://schemas.microsoft.com/office/drawing/2010/main" val="0"/>
+                        </a:ext>
+                      </a:extLst>
+                    </a:blip>
+                    <a:srcRect/>
+                    <a:stretch>
+                      <a:fillRect/>
+                    </a:stretch>
+                  </pic:blipFill>
+                  <pic:spPr bwMode="auto">
+                    <a:xfrm>
+                      <a:off x="0" y="0"/>
+                      <a:ext cx="5486400" cy="4113083"/>
+                    </a:xfrm>
+                    <a:prstGeom prst="rect">
+                      <a:avLst/>
+                    </a:prstGeom>
+                    <a:noFill/>
+                    <a:ln>
+                      <a:noFill/>
+                    </a:ln>
+                  </pic:spPr>
+                </pic:pic>
+              </a:graphicData>
+            </a:graphic>
+          </wp:inline>
+        </w:drawing>
+      </w:r>
+    </w:p>
+    <w:p>
+      <w:pPr>
+        <w:spacing w:line="360" w:lineRule="auto"/>
+        <w:jc w:val="both"/>
+      </w:pPr>
+      <w:bookmarkStart w:id="1" w:name="_GoBack"/>
+      <w:r>
+        <w:rPr>
+          <w:noProof/>
+        </w:rPr>
+        <w:lastRenderedPageBreak/>
+        <w:drawing>
+          <wp:inline distT="0" distB="0" distL="0" distR="0" wp14:anchorId="007F1A23" wp14:editId="0958BBA0">
+            <wp:extent cx="5486400" cy="4113083"/>
+            <wp:effectExtent l="0" t="0" r="0" b="1905"/>
+            <wp:docPr id="17" name="Picture 17" descr="E:\LSU\MEM\Volve_CMG\smaller2_results\Cum Water Prod.jpg"/>
+            <wp:cNvGraphicFramePr>
+              <a:graphicFrameLocks xmlns:a="http://schemas.openxmlformats.org/drawingml/2006/main" noChangeAspect="1"/>
+            </wp:cNvGraphicFramePr>
+            <a:graphic xmlns:a="http://schemas.openxmlformats.org/drawingml/2006/main">
+              <a:graphicData uri="http://schemas.openxmlformats.org/drawingml/2006/picture">
+                <pic:pic xmlns:pic="http://schemas.openxmlformats.org/drawingml/2006/picture">
+                  <pic:nvPicPr>
+                    <pic:cNvPr id="0" name="Picture 11" descr="E:\LSU\MEM\Volve_CMG\smaller2_results\Cum Water Prod.jpg"/>
+                    <pic:cNvPicPr>
+                      <a:picLocks noChangeAspect="1" noChangeArrowheads="1"/>
+                    </pic:cNvPicPr>
+                  </pic:nvPicPr>
+                  <pic:blipFill>
+                    <a:blip r:embed="rId44">
+                      <a:extLst>
+                        <a:ext uri="{28A0092B-C50C-407E-A947-70E740481C1C}">
+                          <a14:useLocalDpi xmlns:a14="http://schemas.microsoft.com/office/drawing/2010/main" val="0"/>
+                        </a:ext>
+                      </a:extLst>
+                    </a:blip>
+                    <a:srcRect/>
+                    <a:stretch>
+                      <a:fillRect/>
+                    </a:stretch>
+                  </pic:blipFill>
+                  <pic:spPr bwMode="auto">
+                    <a:xfrm>
+                      <a:off x="0" y="0"/>
+                      <a:ext cx="5486400" cy="4113083"/>
+                    </a:xfrm>
+                    <a:prstGeom prst="rect">
+                      <a:avLst/>
+                    </a:prstGeom>
+                    <a:noFill/>
+                    <a:ln>
+                      <a:noFill/>
+                    </a:ln>
+                  </pic:spPr>
+                </pic:pic>
+              </a:graphicData>
+            </a:graphic>
+          </wp:inline>
+        </w:drawing>
+      </w:r>
+      <w:bookmarkEnd w:id="1"/>
+    </w:p>
+    <w:p>
+      <w:pPr>
+        <w:spacing w:line="360" w:lineRule="auto"/>
+        <w:jc w:val="both"/>
+      </w:pPr>
+    </w:p>
+    <w:p>
+      <w:pPr>
+        <w:spacing w:line="360" w:lineRule="auto"/>
+        <w:jc w:val="both"/>
+      </w:pPr>
+      <w:r>
+        <w:rPr>
+          <w:noProof/>
+        </w:rPr>
+        <w:lastRenderedPageBreak/>
+        <w:drawing>
+          <wp:inline distT="0" distB="0" distL="0" distR="0" wp14:anchorId="5583EF52" wp14:editId="5D06E129">
+            <wp:extent cx="5486400" cy="4113083"/>
+            <wp:effectExtent l="0" t="0" r="0" b="1905"/>
+            <wp:docPr id="13" name="Picture 13" descr="E:\LSU\MEM\Volve_CMG\smaller2_results\BHP Well.jpg"/>
+            <wp:cNvGraphicFramePr>
+              <a:graphicFrameLocks xmlns:a="http://schemas.openxmlformats.org/drawingml/2006/main" noChangeAspect="1"/>
+            </wp:cNvGraphicFramePr>
+            <a:graphic xmlns:a="http://schemas.openxmlformats.org/drawingml/2006/main">
+              <a:graphicData uri="http://schemas.openxmlformats.org/drawingml/2006/picture">
+                <pic:pic xmlns:pic="http://schemas.openxmlformats.org/drawingml/2006/picture">
+                  <pic:nvPicPr>
+                    <pic:cNvPr id="0" name="Picture 10" descr="E:\LSU\MEM\Volve_CMG\smaller2_results\BHP Well.jpg"/>
+                    <pic:cNvPicPr>
+                      <a:picLocks noChangeAspect="1" noChangeArrowheads="1"/>
+                    </pic:cNvPicPr>
+                  </pic:nvPicPr>
+                  <pic:blipFill>
+                    <a:blip r:embed="rId45">
+                      <a:extLst>
+                        <a:ext uri="{28A0092B-C50C-407E-A947-70E740481C1C}">
+                          <a14:useLocalDpi xmlns:a14="http://schemas.microsoft.com/office/drawing/2010/main" val="0"/>
+                        </a:ext>
+                      </a:extLst>
+                    </a:blip>
+                    <a:srcRect/>
+                    <a:stretch>
+                      <a:fillRect/>
+                    </a:stretch>
+                  </pic:blipFill>
+                  <pic:spPr bwMode="auto">
+                    <a:xfrm>
+                      <a:off x="0" y="0"/>
+                      <a:ext cx="5486400" cy="4113083"/>
+                    </a:xfrm>
+                    <a:prstGeom prst="rect">
+                      <a:avLst/>
+                    </a:prstGeom>
+                    <a:noFill/>
+                    <a:ln>
+                      <a:noFill/>
+                    </a:ln>
+                  </pic:spPr>
+                </pic:pic>
+              </a:graphicData>
+            </a:graphic>
+          </wp:inline>
+        </w:drawing>
+      </w:r>
     </w:p>
     <w:p>
       <w:pPr>
@@ -4356,7 +4520,6 @@
           <w:bCs/>
           <w:color w:val="000000" w:themeColor="text1"/>
         </w:rPr>
-        <w:lastRenderedPageBreak/>
         <w:t>Conclusion</w:t>
       </w:r>
     </w:p>
@@ -4433,19 +4596,7 @@
         <w:rPr>
           <w:lang w:eastAsia="zh-CN"/>
         </w:rPr>
-        <w:t xml:space="preserve">To achieve this, </w:t>
-      </w:r>
-      <w:r>
-        <w:rPr>
-          <w:lang w:eastAsia="zh-CN"/>
-        </w:rPr>
-        <w:t xml:space="preserve">geomechanical and </w:t>
-      </w:r>
-      <w:r>
-        <w:rPr>
-          <w:lang w:eastAsia="zh-CN"/>
-        </w:rPr>
-        <w:t xml:space="preserve">petrophysical parameters were derived from the well logs and populated through the model </w:t>
+        <w:t xml:space="preserve">To achieve this, geomechanical and petrophysical parameters were derived from the well logs and populated through the model </w:t>
       </w:r>
       <w:r>
         <w:rPr>
@@ -4645,6 +4796,7 @@
           <w:szCs w:val="24"/>
           <w:lang w:eastAsia="zh-CN"/>
         </w:rPr>
+        <w:lastRenderedPageBreak/>
         <w:t>SLB, 2019. https://www.slb.com/services/technical_challenges/geomechanics/mechanical_earth_mo del_defined.aspx</w:t>
       </w:r>
     </w:p>
@@ -4735,7 +4887,7 @@
       </w:pPr>
     </w:p>
     <w:sectPr>
-      <w:headerReference w:type="default" r:id="rId43"/>
+      <w:headerReference w:type="default" r:id="rId46"/>
       <w:pgSz w:w="12240" w:h="15840"/>
       <w:pgMar w:top="1440" w:right="1800" w:bottom="1440" w:left="1800" w:header="720" w:footer="720" w:gutter="0"/>
       <w:cols w:space="720"/>
@@ -4811,7 +4963,7 @@
       <w:rPr>
         <w:noProof/>
       </w:rPr>
-      <w:t>2</w:t>
+      <w:t>16</w:t>
     </w:r>
     <w:r>
       <w:rPr>
@@ -6120,7 +6272,7 @@
 </file>
 
 <file path=customXml/itemProps1.xml><?xml version="1.0" encoding="utf-8"?>
-<ds:datastoreItem xmlns:ds="http://schemas.openxmlformats.org/officeDocument/2006/customXml" ds:itemID="{1E6EDA74-7152-4DCA-AAD2-EBC42B11E562}">
+<ds:datastoreItem xmlns:ds="http://schemas.openxmlformats.org/officeDocument/2006/customXml" ds:itemID="{1EAC6E8D-3626-4D8D-BB48-4CC7622EFD48}">
   <ds:schemaRefs>
     <ds:schemaRef ds:uri="http://schemas.openxmlformats.org/officeDocument/2006/bibliography"/>
   </ds:schemaRefs>

</xml_diff>